<commit_message>
updated assignment to fix an error
</commit_message>
<xml_diff>
--- a/JS-Week3-Coding-Assignment.docx
+++ b/JS-Week3-Coding-Assignment.docx
@@ -84,26 +84,14 @@
       </w:r>
     </w:p>
     <w:p>
-      <w:pPr>
-        <w:rPr>
-          <w:szCs w:val="24"/>
-        </w:rPr>
-      </w:pPr>
       <w:hyperlink r:id="rId7" w:history="1">
         <w:r>
           <w:rPr>
             <w:rStyle w:val="Hyperlink"/>
-            <w:szCs w:val="24"/>
           </w:rPr>
-          <w:t>https://github.com/Jasper-Halt/Week3-Coding.git</w:t>
+          <w:t>Jasper-Halt/Week3-Coding-Assignment (github.com)</w:t>
         </w:r>
       </w:hyperlink>
-      <w:r>
-        <w:rPr>
-          <w:szCs w:val="24"/>
-        </w:rPr>
-        <w:t xml:space="preserve"> </w:t>
-      </w:r>
     </w:p>
     <w:p>
       <w:pPr>
@@ -1839,67 +1827,9 @@
         </w:drawing>
       </w:r>
     </w:p>
-    <w:p>
-      <w:pPr>
-        <w:jc w:val="center"/>
-        <w:rPr>
-          <w:b/>
-          <w:szCs w:val="24"/>
-        </w:rPr>
-      </w:pPr>
-      <w:r>
-        <w:rPr>
-          <w:b/>
-          <w:noProof/>
-          <w:szCs w:val="24"/>
-        </w:rPr>
-        <w:lastRenderedPageBreak/>
-        <w:drawing>
-          <wp:inline distT="0" distB="0" distL="0" distR="0" wp14:anchorId="5808DD52" wp14:editId="4B9400D7">
-            <wp:extent cx="6485392" cy="6995160"/>
-            <wp:effectExtent l="0" t="0" r="0" b="0"/>
-            <wp:docPr id="7" name="Picture 7"/>
-            <wp:cNvGraphicFramePr>
-              <a:graphicFrameLocks xmlns:a="http://schemas.openxmlformats.org/drawingml/2006/main" noChangeAspect="1"/>
-            </wp:cNvGraphicFramePr>
-            <a:graphic xmlns:a="http://schemas.openxmlformats.org/drawingml/2006/main">
-              <a:graphicData uri="http://schemas.openxmlformats.org/drawingml/2006/picture">
-                <pic:pic xmlns:pic="http://schemas.openxmlformats.org/drawingml/2006/picture">
-                  <pic:nvPicPr>
-                    <pic:cNvPr id="7" name="Picture 7"/>
-                    <pic:cNvPicPr/>
-                  </pic:nvPicPr>
-                  <pic:blipFill>
-                    <a:blip r:embed="rId14">
-                      <a:extLst>
-                        <a:ext uri="{28A0092B-C50C-407E-A947-70E740481C1C}">
-                          <a14:useLocalDpi xmlns:a14="http://schemas.microsoft.com/office/drawing/2010/main" val="0"/>
-                        </a:ext>
-                      </a:extLst>
-                    </a:blip>
-                    <a:stretch>
-                      <a:fillRect/>
-                    </a:stretch>
-                  </pic:blipFill>
-                  <pic:spPr>
-                    <a:xfrm>
-                      <a:off x="0" y="0"/>
-                      <a:ext cx="6493154" cy="7003532"/>
-                    </a:xfrm>
-                    <a:prstGeom prst="rect">
-                      <a:avLst/>
-                    </a:prstGeom>
-                  </pic:spPr>
-                </pic:pic>
-              </a:graphicData>
-            </a:graphic>
-          </wp:inline>
-        </w:drawing>
-      </w:r>
-    </w:p>
     <w:sectPr>
-      <w:headerReference w:type="default" r:id="rId15"/>
-      <w:footerReference w:type="default" r:id="rId16"/>
+      <w:headerReference w:type="default" r:id="rId14"/>
+      <w:footerReference w:type="default" r:id="rId15"/>
       <w:pgSz w:w="12240" w:h="15840"/>
       <w:pgMar w:top="1440" w:right="1440" w:bottom="1440" w:left="1440" w:header="720" w:footer="720" w:gutter="0"/>
       <w:cols w:space="720"/>

</xml_diff>